<commit_message>
ex4a and hw3 finished with report
</commit_message>
<xml_diff>
--- a/hw3/hw3_report.docx
+++ b/hw3/hw3_report.docx
@@ -64,40 +64,23 @@
     </w:p>
     <w:p>
       <w:r>
-        <w:t xml:space="preserve">For </w:t>
-      </w:r>
-      <w:proofErr w:type="spellStart"/>
-      <w:r>
-        <w:t>elementwiseMatrixPower</w:t>
-      </w:r>
-      <w:proofErr w:type="spellEnd"/>
-      <w:r>
-        <w:t xml:space="preserve">, both the manual and kernel function </w:t>
-      </w:r>
-      <w:proofErr w:type="gramStart"/>
-      <w:r>
-        <w:t>pow(</w:t>
-      </w:r>
-      <w:proofErr w:type="gramEnd"/>
-      <w:r>
-        <w:t>) works. And they a</w:t>
-      </w:r>
-      <w:r>
-        <w:t xml:space="preserve">re verified with </w:t>
-      </w:r>
-      <w:proofErr w:type="spellStart"/>
-      <w:r>
-        <w:t>matlab</w:t>
-      </w:r>
-      <w:proofErr w:type="spellEnd"/>
-      <w:r>
-        <w:t xml:space="preserve"> output shown in figure-2</w:t>
-      </w:r>
-      <w:proofErr w:type="gramStart"/>
-      <w:r>
-        <w:t>,3,4</w:t>
-      </w:r>
-      <w:proofErr w:type="gramEnd"/>
+        <w:t>For elementwiseMatrixPower, both the manual and kernel function pow() works. And they a</w:t>
+      </w:r>
+      <w:r>
+        <w:t>re verified with M</w:t>
+      </w:r>
+      <w:r>
+        <w:t>atlab output shown in figure-2,</w:t>
+      </w:r>
+      <w:r>
+        <w:t xml:space="preserve"> </w:t>
+      </w:r>
+      <w:r>
+        <w:t>3,</w:t>
+      </w:r>
+      <w:r>
+        <w:t xml:space="preserve"> and 4</w:t>
+      </w:r>
       <w:r>
         <w:t xml:space="preserve">. </w:t>
       </w:r>
@@ -105,7 +88,10 @@
     <w:p/>
     <w:p>
       <w:r>
-        <w:t xml:space="preserve">Some output might fail due to floating point precision and overflow. Kernel built using single precision floating value. </w:t>
+        <w:t>Some output might fail due to floating point precision and overflow. Kernel built using s</w:t>
+      </w:r>
+      <w:r>
+        <w:t xml:space="preserve">ingle precision floating value, while Matlab isn’t. If Matlab was using single precision floating point value to calculate, the same output would be produced. </w:t>
       </w:r>
     </w:p>
     <w:p>
@@ -117,24 +103,11 @@
           <w:szCs w:val="19"/>
         </w:rPr>
       </w:pPr>
-      <w:proofErr w:type="spellStart"/>
-      <w:proofErr w:type="gramStart"/>
-      <w:r>
-        <w:rPr>
-          <w:rFonts w:ascii="Consolas" w:hAnsi="Consolas" w:cs="Consolas"/>
-          <w:color w:val="000000"/>
-          <w:sz w:val="19"/>
-          <w:szCs w:val="19"/>
+      <w:r>
+        <w:rPr>
+          <w:noProof/>
         </w:rPr>
         <w:lastRenderedPageBreak/>
-        <w:t>elementwiseMatrixPower</w:t>
-      </w:r>
-      <w:proofErr w:type="spellEnd"/>
-      <w:proofErr w:type="gramEnd"/>
-      <w:r>
-        <w:rPr>
-          <w:noProof/>
-        </w:rPr>
         <w:drawing>
           <wp:inline distT="0" distB="0" distL="0" distR="0" wp14:anchorId="4AA9F30C" wp14:editId="349C3B55">
             <wp:extent cx="5829300" cy="4554370"/>
@@ -189,20 +162,22 @@
         </w:rPr>
         <w:t>Figure-2</w:t>
       </w:r>
-    </w:p>
-    <w:p>
-      <w:proofErr w:type="spellStart"/>
-      <w:proofErr w:type="gramStart"/>
-      <w:r>
+      <w:r>
+        <w:rPr>
+          <w:rFonts w:ascii="Consolas" w:hAnsi="Consolas" w:cs="Consolas"/>
+          <w:color w:val="000000"/>
+          <w:sz w:val="19"/>
+          <w:szCs w:val="19"/>
+        </w:rPr>
+        <w:t>, elementwiseMatrixPower passed verification with restricted input.</w:t>
+      </w:r>
+    </w:p>
+    <w:p>
+      <w:r>
+        <w:rPr>
+          <w:noProof/>
+        </w:rPr>
         <w:lastRenderedPageBreak/>
-        <w:t>progressiveArraySum</w:t>
-      </w:r>
-      <w:proofErr w:type="spellEnd"/>
-      <w:proofErr w:type="gramEnd"/>
-      <w:r>
-        <w:rPr>
-          <w:noProof/>
-        </w:rPr>
         <w:drawing>
           <wp:inline distT="0" distB="0" distL="0" distR="0" wp14:anchorId="1FBC489B" wp14:editId="6F0EE1A4">
             <wp:extent cx="5036820" cy="3512419"/>
@@ -300,6 +275,27 @@
       <w:r>
         <w:t>Figure-3, 4</w:t>
       </w:r>
+      <w:r>
+        <w:t>, progressiveArraySum</w:t>
+      </w:r>
+      <w:r>
+        <w:rPr>
+          <w:rFonts w:ascii="Consolas" w:hAnsi="Consolas" w:cs="Consolas"/>
+          <w:color w:val="000000"/>
+          <w:sz w:val="19"/>
+          <w:szCs w:val="19"/>
+        </w:rPr>
+        <w:t xml:space="preserve"> </w:t>
+      </w:r>
+      <w:r>
+        <w:rPr>
+          <w:rFonts w:ascii="Consolas" w:hAnsi="Consolas" w:cs="Consolas"/>
+          <w:color w:val="000000"/>
+          <w:sz w:val="19"/>
+          <w:szCs w:val="19"/>
+        </w:rPr>
+        <w:t>passed verification with restricted input.</w:t>
+      </w:r>
     </w:p>
     <w:p>
       <w:pPr>
@@ -316,10 +312,7 @@
         <w:contextualSpacing/>
       </w:pPr>
       <w:r>
-        <w:t xml:space="preserve">Using </w:t>
-      </w:r>
-      <w:r>
-        <w:t>Global sizes</w:t>
+        <w:t>Using Global sizes</w:t>
       </w:r>
     </w:p>
     <w:p>
@@ -332,13 +325,8 @@
         <w:ind w:hanging="360"/>
         <w:contextualSpacing/>
       </w:pPr>
-      <w:proofErr w:type="spellStart"/>
-      <w:r>
-        <w:t>elementwiseMatrixPower</w:t>
-      </w:r>
-      <w:proofErr w:type="spellEnd"/>
-      <w:r>
-        <w:t xml:space="preserve"> = {512,512,0}</w:t>
+      <w:r>
+        <w:t>elementwiseMatrixPower = {512,512,0}</w:t>
       </w:r>
     </w:p>
     <w:p>
@@ -351,13 +339,8 @@
         <w:ind w:hanging="360"/>
         <w:contextualSpacing/>
       </w:pPr>
-      <w:proofErr w:type="spellStart"/>
-      <w:r>
-        <w:t>progressiveArraySum</w:t>
-      </w:r>
-      <w:proofErr w:type="spellEnd"/>
-      <w:r>
-        <w:t xml:space="preserve"> ={4096,0,0}</w:t>
+      <w:r>
+        <w:t>progressiveArraySum ={4096,0,0}</w:t>
       </w:r>
     </w:p>
     <w:p>
@@ -494,6 +477,9 @@
       <w:r>
         <w:t>Figure-5, 6</w:t>
       </w:r>
+      <w:r>
+        <w:t xml:space="preserve"> execution result of building kernel with GPU targets</w:t>
+      </w:r>
     </w:p>
     <w:p/>
     <w:p/>
@@ -516,21 +502,7 @@
           <w:szCs w:val="28"/>
         </w:rPr>
         <w:lastRenderedPageBreak/>
-        <w:t xml:space="preserve">Built using </w:t>
-      </w:r>
-      <w:r>
-        <w:rPr>
-          <w:sz w:val="28"/>
-          <w:szCs w:val="28"/>
-        </w:rPr>
-        <w:t>CPU</w:t>
-      </w:r>
-      <w:r>
-        <w:rPr>
-          <w:sz w:val="28"/>
-          <w:szCs w:val="28"/>
-        </w:rPr>
-        <w:t xml:space="preserve"> targets</w:t>
+        <w:t>Built using CPU targets</w:t>
       </w:r>
     </w:p>
     <w:p>
@@ -676,11 +648,6 @@
       </w:r>
     </w:p>
     <w:p>
-      <w:pPr>
-        <w:rPr>
-          <w:noProof/>
-        </w:rPr>
-      </w:pPr>
       <w:r>
         <w:rPr>
           <w:noProof/>
@@ -693,6 +660,33 @@
         </w:rPr>
         <w:t>, 9</w:t>
       </w:r>
+      <w:r>
+        <w:rPr>
+          <w:noProof/>
+        </w:rPr>
+        <w:t xml:space="preserve">, </w:t>
+      </w:r>
+      <w:r>
+        <w:t xml:space="preserve">execution </w:t>
+      </w:r>
+      <w:r>
+        <w:t>result of building kernel with C</w:t>
+      </w:r>
+      <w:r>
+        <w:t>PU targets</w:t>
+      </w:r>
+    </w:p>
+    <w:p>
+      <w:pPr>
+        <w:rPr>
+          <w:noProof/>
+        </w:rPr>
+      </w:pPr>
+      <w:r>
+        <w:t xml:space="preserve">Two execution over for progressiveArraySum was created due to the unknown result of local work group size of (0, 0, 0). The local work group size should at least be (1, 0, 0). And result on figure 9, the local work group size of (128, 0, 0) is used for the rest of the report. </w:t>
+      </w:r>
+      <w:bookmarkStart w:id="0" w:name="_GoBack"/>
+      <w:bookmarkEnd w:id="0"/>
     </w:p>
     <w:p>
       <w:pPr>
@@ -752,25 +746,7 @@
         <w:rPr>
           <w:noProof/>
         </w:rPr>
-        <w:t>Figure-</w:t>
-      </w:r>
-      <w:r>
-        <w:rPr>
-          <w:noProof/>
-        </w:rPr>
-        <w:t>10</w:t>
-      </w:r>
-      <w:r>
-        <w:rPr>
-          <w:noProof/>
-        </w:rPr>
-        <w:t xml:space="preserve"> CPU </w:t>
-      </w:r>
-      <w:r>
-        <w:rPr>
-          <w:noProof/>
-        </w:rPr>
-        <w:t>Preferreed multiple of work-group size</w:t>
+        <w:t>Figure-10 CPU Preferreed multiple of work-group size</w:t>
       </w:r>
     </w:p>
     <w:p>
@@ -830,13 +806,7 @@
         <w:rPr>
           <w:noProof/>
         </w:rPr>
-        <w:t>Figure-11 G</w:t>
-      </w:r>
-      <w:r>
-        <w:rPr>
-          <w:noProof/>
-        </w:rPr>
-        <w:t>PU Preferreed multiple of work-group size</w:t>
+        <w:t>Figure-11 GPU Preferreed multiple of work-group size</w:t>
       </w:r>
     </w:p>
     <w:p>
@@ -861,13 +831,7 @@
         <w:rPr>
           <w:noProof/>
         </w:rPr>
-        <w:t xml:space="preserve"> the </w:t>
-      </w:r>
-      <w:r>
-        <w:rPr>
-          <w:noProof/>
-        </w:rPr>
-        <w:t>Preferreed multiple of work-group size</w:t>
+        <w:t xml:space="preserve"> the Preferreed multiple of work-group size</w:t>
       </w:r>
       <w:r>
         <w:rPr>
@@ -1037,7 +1001,21 @@
     </w:p>
     <w:p>
       <w:r>
-        <w:t xml:space="preserve">Figure -12 Advance option on execution analysis </w:t>
+        <w:t>Figure -</w:t>
+      </w:r>
+      <w:r>
+        <w:t xml:space="preserve"> </w:t>
+      </w:r>
+      <w:r>
+        <w:t>12 Advan</w:t>
+      </w:r>
+      <w:r>
+        <w:t>ce option on execution analysis</w:t>
+      </w:r>
+    </w:p>
+    <w:p>
+      <w:r>
+        <w:t xml:space="preserve">Best configuration for local size is not simply based on fastest execution time. It is combination of queue, submit and execution time to produce a total time. EU Active percentage also has effect on the determination of best local size. </w:t>
       </w:r>
     </w:p>
     <w:p>
@@ -1061,10 +1039,10 @@
           <w:noProof/>
         </w:rPr>
         <w:drawing>
-          <wp:inline distT="0" distB="0" distL="0" distR="0" wp14:anchorId="708FB012" wp14:editId="65C0E361">
-            <wp:extent cx="5438775" cy="2638425"/>
-            <wp:effectExtent l="0" t="0" r="9525" b="9525"/>
-            <wp:docPr id="19" name="Picture 19"/>
+          <wp:inline distT="0" distB="0" distL="0" distR="0" wp14:anchorId="752C4BE7" wp14:editId="3F68C8BD">
+            <wp:extent cx="5943600" cy="1448435"/>
+            <wp:effectExtent l="0" t="0" r="0" b="0"/>
+            <wp:docPr id="22" name="Picture 22"/>
             <wp:cNvGraphicFramePr>
               <a:graphicFrameLocks xmlns:a="http://schemas.openxmlformats.org/drawingml/2006/main" noChangeAspect="1"/>
             </wp:cNvGraphicFramePr>
@@ -1084,7 +1062,7 @@
                   <pic:spPr>
                     <a:xfrm>
                       <a:off x="0" y="0"/>
-                      <a:ext cx="5438775" cy="2638425"/>
+                      <a:ext cx="5943600" cy="1448435"/>
                     </a:xfrm>
                     <a:prstGeom prst="rect">
                       <a:avLst/>
@@ -1099,15 +1077,25 @@
     </w:p>
     <w:p>
       <w:r>
-        <w:rPr>
-          <w:noProof/>
-        </w:rPr>
-        <w:lastRenderedPageBreak/>
+        <w:t>Figure – 16, Sequential code for elementwiseMatrixPower</w:t>
+      </w:r>
+      <w:r>
+        <w:t xml:space="preserve"> </w:t>
+      </w:r>
+      <w:r>
+        <w:t>using GPU target</w:t>
+      </w:r>
+    </w:p>
+    <w:p>
+      <w:r>
+        <w:rPr>
+          <w:noProof/>
+        </w:rPr>
         <w:drawing>
-          <wp:inline distT="0" distB="0" distL="0" distR="0" wp14:anchorId="32F70274" wp14:editId="6E0C1798">
-            <wp:extent cx="5505450" cy="1400175"/>
-            <wp:effectExtent l="0" t="0" r="0" b="9525"/>
-            <wp:docPr id="20" name="Picture 20"/>
+          <wp:inline distT="0" distB="0" distL="0" distR="0" wp14:anchorId="31E9E330" wp14:editId="74BD6AD2">
+            <wp:extent cx="4610100" cy="342900"/>
+            <wp:effectExtent l="0" t="0" r="0" b="0"/>
+            <wp:docPr id="21" name="Picture 21"/>
             <wp:cNvGraphicFramePr>
               <a:graphicFrameLocks xmlns:a="http://schemas.openxmlformats.org/drawingml/2006/main" noChangeAspect="1"/>
             </wp:cNvGraphicFramePr>
@@ -1127,7 +1115,7 @@
                   <pic:spPr>
                     <a:xfrm>
                       <a:off x="0" y="0"/>
-                      <a:ext cx="5505450" cy="1400175"/>
+                      <a:ext cx="4610100" cy="342900"/>
                     </a:xfrm>
                     <a:prstGeom prst="rect">
                       <a:avLst/>
@@ -1142,14 +1130,29 @@
     </w:p>
     <w:p>
       <w:r>
-        <w:rPr>
-          <w:noProof/>
-        </w:rPr>
+        <w:t>Figure – 17, elementwiseMatrixPower sequential timing</w:t>
+      </w:r>
+      <w:r>
+        <w:t xml:space="preserve"> </w:t>
+      </w:r>
+      <w:r>
+        <w:t>using GPU target</w:t>
+      </w:r>
+    </w:p>
+    <w:p/>
+    <w:p/>
+    <w:p/>
+    <w:p>
+      <w:r>
+        <w:rPr>
+          <w:noProof/>
+        </w:rPr>
+        <w:lastRenderedPageBreak/>
         <w:drawing>
-          <wp:inline distT="0" distB="0" distL="0" distR="0" wp14:anchorId="112C20AC" wp14:editId="1FA2CA4E">
-            <wp:extent cx="4076700" cy="762000"/>
-            <wp:effectExtent l="0" t="0" r="0" b="0"/>
-            <wp:docPr id="17" name="Picture 17"/>
+          <wp:inline distT="0" distB="0" distL="0" distR="0" wp14:anchorId="708FB012" wp14:editId="65C0E361">
+            <wp:extent cx="5438775" cy="2638425"/>
+            <wp:effectExtent l="0" t="0" r="9525" b="9525"/>
+            <wp:docPr id="19" name="Picture 19"/>
             <wp:cNvGraphicFramePr>
               <a:graphicFrameLocks xmlns:a="http://schemas.openxmlformats.org/drawingml/2006/main" noChangeAspect="1"/>
             </wp:cNvGraphicFramePr>
@@ -1169,7 +1172,7 @@
                   <pic:spPr>
                     <a:xfrm>
                       <a:off x="0" y="0"/>
-                      <a:ext cx="4076700" cy="762000"/>
+                      <a:ext cx="5438775" cy="2638425"/>
                     </a:xfrm>
                     <a:prstGeom prst="rect">
                       <a:avLst/>
@@ -1183,25 +1186,41 @@
       </w:r>
     </w:p>
     <w:p>
-      <w:proofErr w:type="spellStart"/>
-      <w:proofErr w:type="gramStart"/>
+      <w:r>
+        <w:t xml:space="preserve">Figure – 13, Sequential code for </w:t>
+      </w:r>
       <w:r>
         <w:t>progressiveArraySum</w:t>
       </w:r>
-      <w:proofErr w:type="spellEnd"/>
-      <w:proofErr w:type="gramEnd"/>
-    </w:p>
-    <w:p/>
+      <w:r>
+        <w:t xml:space="preserve"> </w:t>
+      </w:r>
+      <w:r>
+        <w:t>using GPU target.</w:t>
+      </w:r>
+      <w:r>
+        <w:t xml:space="preserve"> </w:t>
+      </w:r>
+      <w:r>
+        <w:t>(</w:t>
+      </w:r>
+      <w:r>
+        <w:t>Slow</w:t>
+      </w:r>
+      <w:r>
+        <w:t>, without caching result)</w:t>
+      </w:r>
+    </w:p>
     <w:p>
       <w:r>
         <w:rPr>
           <w:noProof/>
         </w:rPr>
         <w:drawing>
-          <wp:inline distT="0" distB="0" distL="0" distR="0" wp14:anchorId="5E43697B" wp14:editId="334A1D23">
-            <wp:extent cx="5943600" cy="1448435"/>
-            <wp:effectExtent l="0" t="0" r="0" b="0"/>
-            <wp:docPr id="22" name="Picture 22"/>
+          <wp:inline distT="0" distB="0" distL="0" distR="0" wp14:anchorId="32F70274" wp14:editId="6E0C1798">
+            <wp:extent cx="5505450" cy="1400175"/>
+            <wp:effectExtent l="0" t="0" r="0" b="9525"/>
+            <wp:docPr id="20" name="Picture 20"/>
             <wp:cNvGraphicFramePr>
               <a:graphicFrameLocks xmlns:a="http://schemas.openxmlformats.org/drawingml/2006/main" noChangeAspect="1"/>
             </wp:cNvGraphicFramePr>
@@ -1221,7 +1240,7 @@
                   <pic:spPr>
                     <a:xfrm>
                       <a:off x="0" y="0"/>
-                      <a:ext cx="5943600" cy="1448435"/>
+                      <a:ext cx="5505450" cy="1400175"/>
                     </a:xfrm>
                     <a:prstGeom prst="rect">
                       <a:avLst/>
@@ -1236,14 +1255,50 @@
     </w:p>
     <w:p>
       <w:r>
+        <w:t>Figure – 1</w:t>
+      </w:r>
+      <w:r>
+        <w:t>4</w:t>
+      </w:r>
+      <w:r>
+        <w:t xml:space="preserve">, Sequential code for </w:t>
+      </w:r>
+      <w:r>
+        <w:t>progressiveArraySum</w:t>
+      </w:r>
+      <w:r>
+        <w:t xml:space="preserve"> </w:t>
+      </w:r>
+      <w:r>
+        <w:t>using GPU target.</w:t>
+      </w:r>
+      <w:r>
+        <w:t xml:space="preserve"> </w:t>
+      </w:r>
+      <w:r>
+        <w:t>(</w:t>
+      </w:r>
+      <w:r>
+        <w:t>Fast</w:t>
+      </w:r>
+      <w:r>
+        <w:t>, with</w:t>
+      </w:r>
+      <w:r>
+        <w:t xml:space="preserve"> caching result)</w:t>
+      </w:r>
+    </w:p>
+    <w:p/>
+    <w:p>
+      <w:r>
         <w:rPr>
           <w:noProof/>
         </w:rPr>
         <w:drawing>
-          <wp:inline distT="0" distB="0" distL="0" distR="0" wp14:anchorId="224B32F5" wp14:editId="1521320D">
-            <wp:extent cx="4610100" cy="342900"/>
+          <wp:inline distT="0" distB="0" distL="0" distR="0" wp14:anchorId="112C20AC" wp14:editId="1FA2CA4E">
+            <wp:extent cx="4076700" cy="762000"/>
             <wp:effectExtent l="0" t="0" r="0" b="0"/>
-            <wp:docPr id="21" name="Picture 21"/>
+            <wp:docPr id="17" name="Picture 17"/>
             <wp:cNvGraphicFramePr>
               <a:graphicFrameLocks xmlns:a="http://schemas.openxmlformats.org/drawingml/2006/main" noChangeAspect="1"/>
             </wp:cNvGraphicFramePr>
@@ -1263,7 +1318,7 @@
                   <pic:spPr>
                     <a:xfrm>
                       <a:off x="0" y="0"/>
-                      <a:ext cx="4610100" cy="342900"/>
+                      <a:ext cx="4076700" cy="762000"/>
                     </a:xfrm>
                     <a:prstGeom prst="rect">
                       <a:avLst/>
@@ -1277,18 +1332,61 @@
       </w:r>
     </w:p>
     <w:p>
-      <w:proofErr w:type="spellStart"/>
-      <w:proofErr w:type="gramStart"/>
-      <w:r>
-        <w:t>elementwisePower</w:t>
-      </w:r>
-      <w:proofErr w:type="spellEnd"/>
-      <w:proofErr w:type="gramEnd"/>
-    </w:p>
-    <w:p>
-      <w:bookmarkStart w:id="0" w:name="_GoBack"/>
-      <w:bookmarkEnd w:id="0"/>
-    </w:p>
+      <w:r>
+        <w:t xml:space="preserve">Figure – 15, </w:t>
+      </w:r>
+      <w:r>
+        <w:t>progressiveArraySum</w:t>
+      </w:r>
+      <w:r>
+        <w:t xml:space="preserve"> sequential timing </w:t>
+      </w:r>
+    </w:p>
+    <w:p>
+      <w:r>
+        <w:t xml:space="preserve">Both function ran on GPU and collected the timing. On elementwiseMatrixPower, this profiling timing for the sequential code was much slower than the kernel. The kernel was faster than sequential by about </w:t>
+      </w:r>
+      <w:r>
+        <w:rPr>
+          <w:b/>
+          <w:highlight w:val="yellow"/>
+        </w:rPr>
+        <w:t>7.8</w:t>
+      </w:r>
+      <w:r>
+        <w:t xml:space="preserve"> times. On progressiveArraySum, the problem was analyzed in two ways. Analyzing the kernel without caching the previous result would be solving the same problem as the kernel, and would resulted in 31.54 ms, which is about </w:t>
+      </w:r>
+      <w:r>
+        <w:rPr>
+          <w:b/>
+          <w:highlight w:val="yellow"/>
+        </w:rPr>
+        <w:t>7</w:t>
+      </w:r>
+      <w:r>
+        <w:rPr>
+          <w:b/>
+        </w:rPr>
+        <w:t xml:space="preserve"> </w:t>
+      </w:r>
+      <w:r>
+        <w:t xml:space="preserve">times slower than the kernel. However, this </w:t>
+      </w:r>
+      <w:r>
+        <w:t xml:space="preserve">problem can be solve by caching the last result calculated to reduce the amount of computation needed. The kernel was running in parallel, therefore the kernel cannot utilize caching the result. Sequential code was about </w:t>
+      </w:r>
+      <w:r>
+        <w:rPr>
+          <w:b/>
+          <w:highlight w:val="yellow"/>
+        </w:rPr>
+        <w:t>200</w:t>
+      </w:r>
+      <w:r>
+        <w:t xml:space="preserve"> times faster than kernel after caching. </w:t>
+      </w:r>
+    </w:p>
+    <w:p/>
     <w:p>
       <w:pPr>
         <w:rPr>
@@ -1301,6 +1399,7 @@
           <w:sz w:val="28"/>
           <w:szCs w:val="28"/>
         </w:rPr>
+        <w:lastRenderedPageBreak/>
         <w:t>CPU</w:t>
       </w:r>
     </w:p>
@@ -1353,13 +1452,38 @@
       </w:r>
     </w:p>
     <w:p>
-      <w:proofErr w:type="spellStart"/>
-      <w:proofErr w:type="gramStart"/>
-      <w:r>
-        <w:t>elementwisePower</w:t>
-      </w:r>
-      <w:proofErr w:type="spellEnd"/>
-      <w:proofErr w:type="gramEnd"/>
+      <w:r>
+        <w:t>Figure – 1</w:t>
+      </w:r>
+      <w:r>
+        <w:t>6</w:t>
+      </w:r>
+      <w:r>
+        <w:t>, elementwise</w:t>
+      </w:r>
+      <w:r>
+        <w:t>Matrix</w:t>
+      </w:r>
+      <w:r>
+        <w:t>Power</w:t>
+      </w:r>
+      <w:r>
+        <w:t xml:space="preserve"> </w:t>
+      </w:r>
+      <w:r>
+        <w:t xml:space="preserve">sequential timing </w:t>
+      </w:r>
+      <w:r>
+        <w:t>using CPU target</w:t>
+      </w:r>
+    </w:p>
+    <w:p>
+      <w:pPr>
+        <w:rPr>
+          <w:sz w:val="28"/>
+          <w:szCs w:val="28"/>
+        </w:rPr>
+      </w:pPr>
     </w:p>
     <w:p>
       <w:r>
@@ -1404,14 +1528,278 @@
       </w:r>
     </w:p>
     <w:p>
-      <w:proofErr w:type="spellStart"/>
-      <w:proofErr w:type="gramStart"/>
+      <w:r>
+        <w:t>Figure – 1</w:t>
+      </w:r>
+      <w:r>
+        <w:t>7</w:t>
+      </w:r>
+      <w:r>
+        <w:t>, progressiveArraySum</w:t>
+      </w:r>
+      <w:r>
+        <w:t xml:space="preserve"> </w:t>
+      </w:r>
+      <w:r>
+        <w:t>sequential timing using CPU target</w:t>
+      </w:r>
+    </w:p>
+    <w:p/>
+    <w:p>
+      <w:r>
+        <w:t xml:space="preserve">AVX2- SIMD </w:t>
+      </w:r>
+      <w:r>
+        <w:t xml:space="preserve">optimization </w:t>
+      </w:r>
+      <w:r>
+        <w:t xml:space="preserve">option turned on </w:t>
+      </w:r>
+    </w:p>
+    <w:p>
+      <w:r>
+        <w:rPr>
+          <w:noProof/>
+        </w:rPr>
+        <w:drawing>
+          <wp:inline distT="0" distB="0" distL="0" distR="0" wp14:anchorId="7165DDD9" wp14:editId="2703B89C">
+            <wp:extent cx="4371975" cy="314325"/>
+            <wp:effectExtent l="0" t="0" r="9525" b="9525"/>
+            <wp:docPr id="3" name="Picture 3"/>
+            <wp:cNvGraphicFramePr>
+              <a:graphicFrameLocks xmlns:a="http://schemas.openxmlformats.org/drawingml/2006/main" noChangeAspect="1"/>
+            </wp:cNvGraphicFramePr>
+            <a:graphic xmlns:a="http://schemas.openxmlformats.org/drawingml/2006/main">
+              <a:graphicData uri="http://schemas.openxmlformats.org/drawingml/2006/picture">
+                <pic:pic xmlns:pic="http://schemas.openxmlformats.org/drawingml/2006/picture">
+                  <pic:nvPicPr>
+                    <pic:cNvPr id="1" name=""/>
+                    <pic:cNvPicPr/>
+                  </pic:nvPicPr>
+                  <pic:blipFill>
+                    <a:blip r:embed="rId24"/>
+                    <a:stretch>
+                      <a:fillRect/>
+                    </a:stretch>
+                  </pic:blipFill>
+                  <pic:spPr>
+                    <a:xfrm>
+                      <a:off x="0" y="0"/>
+                      <a:ext cx="4371975" cy="314325"/>
+                    </a:xfrm>
+                    <a:prstGeom prst="rect">
+                      <a:avLst/>
+                    </a:prstGeom>
+                  </pic:spPr>
+                </pic:pic>
+              </a:graphicData>
+            </a:graphic>
+          </wp:inline>
+        </w:drawing>
+      </w:r>
+    </w:p>
+    <w:p>
+      <w:r>
+        <w:t xml:space="preserve">Figure – 18, </w:t>
+      </w:r>
+      <w:r>
+        <w:t>elementwiseMatrixPower</w:t>
+      </w:r>
+      <w:r>
+        <w:t xml:space="preserve"> </w:t>
+      </w:r>
+      <w:r>
+        <w:t>sequential timing using CPU target</w:t>
+      </w:r>
+    </w:p>
+    <w:p/>
+    <w:p>
+      <w:r>
+        <w:rPr>
+          <w:noProof/>
+        </w:rPr>
+        <w:drawing>
+          <wp:inline distT="0" distB="0" distL="0" distR="0" wp14:anchorId="3CE8CB6C" wp14:editId="6B19813E">
+            <wp:extent cx="4152900" cy="704850"/>
+            <wp:effectExtent l="0" t="0" r="0" b="0"/>
+            <wp:docPr id="14" name="Picture 14"/>
+            <wp:cNvGraphicFramePr>
+              <a:graphicFrameLocks xmlns:a="http://schemas.openxmlformats.org/drawingml/2006/main" noChangeAspect="1"/>
+            </wp:cNvGraphicFramePr>
+            <a:graphic xmlns:a="http://schemas.openxmlformats.org/drawingml/2006/main">
+              <a:graphicData uri="http://schemas.openxmlformats.org/drawingml/2006/picture">
+                <pic:pic xmlns:pic="http://schemas.openxmlformats.org/drawingml/2006/picture">
+                  <pic:nvPicPr>
+                    <pic:cNvPr id="1" name=""/>
+                    <pic:cNvPicPr/>
+                  </pic:nvPicPr>
+                  <pic:blipFill>
+                    <a:blip r:embed="rId25"/>
+                    <a:stretch>
+                      <a:fillRect/>
+                    </a:stretch>
+                  </pic:blipFill>
+                  <pic:spPr>
+                    <a:xfrm>
+                      <a:off x="0" y="0"/>
+                      <a:ext cx="4152900" cy="704850"/>
+                    </a:xfrm>
+                    <a:prstGeom prst="rect">
+                      <a:avLst/>
+                    </a:prstGeom>
+                  </pic:spPr>
+                </pic:pic>
+              </a:graphicData>
+            </a:graphic>
+          </wp:inline>
+        </w:drawing>
+      </w:r>
+    </w:p>
+    <w:p>
+      <w:r>
+        <w:t>Figure –</w:t>
+      </w:r>
+      <w:r>
+        <w:t xml:space="preserve"> 19</w:t>
+      </w:r>
+      <w:r>
+        <w:t>, progressiveArraySum sequential timing using CPU target</w:t>
+      </w:r>
+    </w:p>
+    <w:p/>
+    <w:p>
+      <w:r>
+        <w:t xml:space="preserve">Without the AVX2 </w:t>
+      </w:r>
+      <w:r>
+        <w:t xml:space="preserve">option </w:t>
+      </w:r>
+      <w:r>
+        <w:t>turned on,</w:t>
+      </w:r>
+      <w:r>
+        <w:t xml:space="preserve"> both function were tested</w:t>
+      </w:r>
+      <w:r>
+        <w:t xml:space="preserve"> targeting the CPU</w:t>
+      </w:r>
+      <w:r>
+        <w:t xml:space="preserve"> and compared against kernel execution time. E</w:t>
+      </w:r>
+      <w:r>
+        <w:t>lementwiseMatrixPower</w:t>
+      </w:r>
+      <w:r>
+        <w:t xml:space="preserve"> was slower than kernel by </w:t>
+      </w:r>
+      <w:r>
+        <w:rPr>
+          <w:b/>
+          <w:highlight w:val="yellow"/>
+        </w:rPr>
+        <w:t>6.7</w:t>
+      </w:r>
+      <w:r>
+        <w:t xml:space="preserve"> times, and </w:t>
+      </w:r>
       <w:r>
         <w:t>progressiveArraySum</w:t>
       </w:r>
-      <w:proofErr w:type="spellEnd"/>
-      <w:proofErr w:type="gramEnd"/>
-    </w:p>
+      <w:r>
+        <w:t xml:space="preserve"> without cache was slower </w:t>
+      </w:r>
+      <w:r>
+        <w:t xml:space="preserve">than kernel </w:t>
+      </w:r>
+      <w:r>
+        <w:t xml:space="preserve">by </w:t>
+      </w:r>
+      <w:r>
+        <w:rPr>
+          <w:b/>
+          <w:highlight w:val="yellow"/>
+        </w:rPr>
+        <w:t>6.4</w:t>
+      </w:r>
+      <w:r>
+        <w:rPr>
+          <w:b/>
+        </w:rPr>
+        <w:t xml:space="preserve"> </w:t>
+      </w:r>
+      <w:r>
+        <w:t>times</w:t>
+      </w:r>
+      <w:r>
+        <w:rPr>
+          <w:b/>
+        </w:rPr>
+        <w:t xml:space="preserve">, </w:t>
+      </w:r>
+      <w:r>
+        <w:t xml:space="preserve">and with cache was fast than kernel by </w:t>
+      </w:r>
+      <w:r>
+        <w:rPr>
+          <w:b/>
+          <w:highlight w:val="yellow"/>
+        </w:rPr>
+        <w:t>200</w:t>
+      </w:r>
+      <w:r>
+        <w:t xml:space="preserve"> times. </w:t>
+      </w:r>
+      <w:r>
+        <w:t xml:space="preserve">(AVX2 </w:t>
+      </w:r>
+      <w:r>
+        <w:t xml:space="preserve">optimization </w:t>
+      </w:r>
+      <w:r>
+        <w:t xml:space="preserve">was not turned </w:t>
+      </w:r>
+      <w:r>
+        <w:t>off</w:t>
+      </w:r>
+      <w:r>
+        <w:t>, but was not forced to use AVX2 on CPU)</w:t>
+      </w:r>
+    </w:p>
+    <w:p>
+      <w:r>
+        <w:t xml:space="preserve">With AVX2 optimization turned on, both function observed a faster timing. The sequential elementwiseMatrixPower function targeting the CPU was </w:t>
+      </w:r>
+      <w:r>
+        <w:rPr>
+          <w:b/>
+          <w:highlight w:val="yellow"/>
+        </w:rPr>
+        <w:t>5.6%</w:t>
+      </w:r>
+      <w:r>
+        <w:rPr>
+          <w:b/>
+        </w:rPr>
+        <w:t xml:space="preserve"> </w:t>
+      </w:r>
+      <w:r>
+        <w:t xml:space="preserve">faster after the optimization turned on. </w:t>
+      </w:r>
+      <w:r>
+        <w:t xml:space="preserve">And progressiveArraySum was </w:t>
+      </w:r>
+      <w:r>
+        <w:rPr>
+          <w:b/>
+          <w:highlight w:val="yellow"/>
+        </w:rPr>
+        <w:t>0.67%</w:t>
+      </w:r>
+      <w:r>
+        <w:t xml:space="preserve"> faster after the optimization. </w:t>
+      </w:r>
+    </w:p>
+    <w:p/>
     <w:sectPr>
       <w:pgSz w:w="12240" w:h="15840"/>
       <w:pgMar w:top="1440" w:right="1440" w:bottom="1440" w:left="1440" w:header="720" w:footer="720" w:gutter="0"/>
@@ -1537,8 +1925,123 @@
       </w:rPr>
     </w:lvl>
   </w:abstractNum>
+  <w:abstractNum w:abstractNumId="1" w15:restartNumberingAfterBreak="0">
+    <w:nsid w:val="54CD7EDE"/>
+    <w:multiLevelType w:val="hybridMultilevel"/>
+    <w:tmpl w:val="D00E29BE"/>
+    <w:lvl w:ilvl="0" w:tplc="0408E5A0">
+      <w:numFmt w:val="bullet"/>
+      <w:lvlText w:val="-"/>
+      <w:lvlJc w:val="left"/>
+      <w:pPr>
+        <w:ind w:left="720" w:hanging="360"/>
+      </w:pPr>
+      <w:rPr>
+        <w:rFonts w:ascii="Calibri" w:eastAsiaTheme="minorHAnsi" w:hAnsi="Calibri" w:cs="Calibri" w:hint="default"/>
+      </w:rPr>
+    </w:lvl>
+    <w:lvl w:ilvl="1" w:tplc="04090003" w:tentative="1">
+      <w:start w:val="1"/>
+      <w:numFmt w:val="bullet"/>
+      <w:lvlText w:val="o"/>
+      <w:lvlJc w:val="left"/>
+      <w:pPr>
+        <w:ind w:left="1440" w:hanging="360"/>
+      </w:pPr>
+      <w:rPr>
+        <w:rFonts w:ascii="Courier New" w:hAnsi="Courier New" w:cs="Courier New" w:hint="default"/>
+      </w:rPr>
+    </w:lvl>
+    <w:lvl w:ilvl="2" w:tplc="04090005" w:tentative="1">
+      <w:start w:val="1"/>
+      <w:numFmt w:val="bullet"/>
+      <w:lvlText w:val=""/>
+      <w:lvlJc w:val="left"/>
+      <w:pPr>
+        <w:ind w:left="2160" w:hanging="360"/>
+      </w:pPr>
+      <w:rPr>
+        <w:rFonts w:ascii="Wingdings" w:hAnsi="Wingdings" w:hint="default"/>
+      </w:rPr>
+    </w:lvl>
+    <w:lvl w:ilvl="3" w:tplc="04090001" w:tentative="1">
+      <w:start w:val="1"/>
+      <w:numFmt w:val="bullet"/>
+      <w:lvlText w:val=""/>
+      <w:lvlJc w:val="left"/>
+      <w:pPr>
+        <w:ind w:left="2880" w:hanging="360"/>
+      </w:pPr>
+      <w:rPr>
+        <w:rFonts w:ascii="Symbol" w:hAnsi="Symbol" w:hint="default"/>
+      </w:rPr>
+    </w:lvl>
+    <w:lvl w:ilvl="4" w:tplc="04090003" w:tentative="1">
+      <w:start w:val="1"/>
+      <w:numFmt w:val="bullet"/>
+      <w:lvlText w:val="o"/>
+      <w:lvlJc w:val="left"/>
+      <w:pPr>
+        <w:ind w:left="3600" w:hanging="360"/>
+      </w:pPr>
+      <w:rPr>
+        <w:rFonts w:ascii="Courier New" w:hAnsi="Courier New" w:cs="Courier New" w:hint="default"/>
+      </w:rPr>
+    </w:lvl>
+    <w:lvl w:ilvl="5" w:tplc="04090005" w:tentative="1">
+      <w:start w:val="1"/>
+      <w:numFmt w:val="bullet"/>
+      <w:lvlText w:val=""/>
+      <w:lvlJc w:val="left"/>
+      <w:pPr>
+        <w:ind w:left="4320" w:hanging="360"/>
+      </w:pPr>
+      <w:rPr>
+        <w:rFonts w:ascii="Wingdings" w:hAnsi="Wingdings" w:hint="default"/>
+      </w:rPr>
+    </w:lvl>
+    <w:lvl w:ilvl="6" w:tplc="04090001" w:tentative="1">
+      <w:start w:val="1"/>
+      <w:numFmt w:val="bullet"/>
+      <w:lvlText w:val=""/>
+      <w:lvlJc w:val="left"/>
+      <w:pPr>
+        <w:ind w:left="5040" w:hanging="360"/>
+      </w:pPr>
+      <w:rPr>
+        <w:rFonts w:ascii="Symbol" w:hAnsi="Symbol" w:hint="default"/>
+      </w:rPr>
+    </w:lvl>
+    <w:lvl w:ilvl="7" w:tplc="04090003" w:tentative="1">
+      <w:start w:val="1"/>
+      <w:numFmt w:val="bullet"/>
+      <w:lvlText w:val="o"/>
+      <w:lvlJc w:val="left"/>
+      <w:pPr>
+        <w:ind w:left="5760" w:hanging="360"/>
+      </w:pPr>
+      <w:rPr>
+        <w:rFonts w:ascii="Courier New" w:hAnsi="Courier New" w:cs="Courier New" w:hint="default"/>
+      </w:rPr>
+    </w:lvl>
+    <w:lvl w:ilvl="8" w:tplc="04090005" w:tentative="1">
+      <w:start w:val="1"/>
+      <w:numFmt w:val="bullet"/>
+      <w:lvlText w:val=""/>
+      <w:lvlJc w:val="left"/>
+      <w:pPr>
+        <w:ind w:left="6480" w:hanging="360"/>
+      </w:pPr>
+      <w:rPr>
+        <w:rFonts w:ascii="Wingdings" w:hAnsi="Wingdings" w:hint="default"/>
+      </w:rPr>
+    </w:lvl>
+  </w:abstractNum>
   <w:num w:numId="1">
     <w:abstractNumId w:val="0"/>
+  </w:num>
+  <w:num w:numId="2">
+    <w:abstractNumId w:val="1"/>
   </w:num>
 </w:numbering>
 </file>
@@ -1940,7 +2443,6 @@
   <w:style w:type="character" w:default="1" w:styleId="DefaultParagraphFont">
     <w:name w:val="Default Paragraph Font"/>
     <w:uiPriority w:val="1"/>
-    <w:semiHidden/>
     <w:unhideWhenUsed/>
   </w:style>
   <w:style w:type="table" w:default="1" w:styleId="TableNormal">
@@ -1997,6 +2499,17 @@
       <w:sz w:val="56"/>
       <w:szCs w:val="56"/>
     </w:rPr>
+  </w:style>
+  <w:style w:type="paragraph" w:styleId="ListParagraph">
+    <w:name w:val="List Paragraph"/>
+    <w:basedOn w:val="Normal"/>
+    <w:uiPriority w:val="34"/>
+    <w:qFormat/>
+    <w:rsid w:val="00986B9B"/>
+    <w:pPr>
+      <w:ind w:left="720"/>
+      <w:contextualSpacing/>
+    </w:pPr>
   </w:style>
 </w:styles>
 </file>

</xml_diff>